<commit_message>
Update APA results docx: reorder Methods and remove artifacts
</commit_message>
<xml_diff>
--- a/outputs/ncvs-apa-results.docx
+++ b/outputs/ncvs-apa-results.docx
@@ -64,15 +64,7 @@
         <w:pStyle w:val="BodyText"/>
       </w:pPr>
       <w:r>
-        <w:t xml:space="preserve">The unit of analysis was the victimization incident. We examined three incident scopes: Total (all incidents), Theft (property crime), and Violent (nonfatal personal crime). A parallel co-offending analysis used a conventional operationalization (group vs. alone only).</w:t>
-      </w:r>
-    </w:p>
-    <w:p>
-      <w:pPr>
-        <w:pStyle w:val="BodyText"/>
-      </w:pPr>
-      <w:r>
-        <w:t xml:space="preserve">Offender age was coded from NCVS age-group data. For solo incidents, we used the offender’s age group. For co-offending incidents, we used youngest and oldest co-offender age groups; when only one value was available, it was applied to both fields. Among co-offending incidents with valid age codes, 87.0% (survey-weighted) had offenders in the same or adjacent age bracket; 13.0% spanned two or more brackets.</w:t>
+        <w:t>The unit of analysis was the victimization incident. We examined three incident scopes: Total (all incidents), Theft (property crime), and Violent (nonfatal personal crime).</w:t>
       </w:r>
     </w:p>
     <w:p>
@@ -102,13 +94,7 @@
         <w:pStyle w:val="BodyText"/>
       </w:pPr>
       <w:r>
-        <w:rPr>
-          <w:b/>
-          <w:bCs/>
-          <w:i/>
-          <w:iCs/>
-        </w:rPr>
-        <w:t xml:space="preserve">Social context of the incident (co-offending analysis; conventional operationalization)</w:t>
+        <w:t>Sensitivity analysis (co-offending-only; conventional operationalization)</w:t>
       </w:r>
     </w:p>
     <w:p>
@@ -116,7 +102,23 @@
         <w:pStyle w:val="BodyText"/>
       </w:pPr>
       <w:r>
-        <w:t xml:space="preserve">Sensitivity analysis (co-offending-only). Because the substantive interpretation of observed incidents may differ from co-offending, we conducted a secondary analysis using a conventional operationalization of social offending that excludes observed incidents. For this sensitivity analysis, Social context was defined as Co-offense/Group versus Solo/Alone (Observed incidents omitted).</w:t>
+        <w:t>Because the substantive interpretation of observed incidents may differ from co-offending, we conducted a secondary analysis using a conventional operationalization of social offending that excludes observed incidents. For this sensitivity analysis, Social context was defined as Co-offense/Group versus Solo/Alone (Observed incidents omitted).</w:t>
+      </w:r>
+    </w:p>
+    <w:p>
+      <w:pPr>
+        <w:pStyle w:val="BodyText"/>
+      </w:pPr>
+      <w:r>
+        <w:t>Robustness check (unweighted models). As a robustness check, we repeated the primary Total-scope models without NCVS survey weights. Results are reported in the Supplement (Tables S5–S6).</w:t>
+      </w:r>
+    </w:p>
+    <w:p>
+      <w:pPr>
+        <w:pStyle w:val="BodyText"/>
+      </w:pPr>
+      <w:r>
+        <w:t xml:space="preserve">Offender age was coded from NCVS age-group data. For solo incidents, we used the offender’s age group. For co-offending incidents, we used youngest and oldest co-offender age groups; when only one value was available, it was applied to both fields. Among co-offending incidents with valid age codes, 87.0% (survey-weighted) had offenders in the same or adjacent age bracket; 13.0% spanned two or more brackets.</w:t>
       </w:r>
     </w:p>
     <w:bookmarkEnd w:id="26"/>
@@ -142,27 +144,7 @@
         <w:pStyle w:val="BodyText"/>
       </w:pPr>
       <w:r>
-        <w:t xml:space="preserve">Total offenses. For total offenses, the predicted probability of social context was highest among 15- to 17-year-olds (p̂ = .573, 95% CI [.534, .610]) and 12- to 14-year-olds (p̂ = .571 [.509, .631]), followed closely by 18- to 20-year-olds (p̂ = .536 [.509, .562]) and children under 12 (p̂ = .524 [.447, .600]). Adults aged 30 and older had the lowest predicted probability (p̂ = .353 [.326, .380]). In weighted logistic regression models (see Figure 2; reference = age 15–17), odds of social offending were markedly lower among adults ages 21–29 (OR = 0.56, 95% CI [0.48, 0.64]) and 30+ (OR = 0.41 [0.35, 0.48]) than among 15–17-year-olds, whereas estimates for under 12 (OR = 0.81 [0.61, 1.09]), 12–14 (OR = 0.99 [0.78, 1.26]), and 18–20 (OR = 0.86 [0.73, 1.01]) were similar in magnitude to the 15–17 reference group. Bonferroni-adjusted pairwise comparisons corroborated this developmental gradient: 12–14, 15–17, and 18–20 each differed from 21–29 and 30+ (all p$</w:t>
-      </w:r>
-      <w:r>
-        <w:rPr>
-          <w:i/>
-          <w:iCs/>
-        </w:rPr>
-        <w:t xml:space="preserve">{</w:t>
-      </w:r>
-      <w:r>
-        <w:rPr>
-          <w:i/>
-          <w:iCs/>
-        </w:rPr>
-        <w:t xml:space="preserve">}$ &lt; .001), and 21–29 also differed from 30+ (p$</w:t>
-      </w:r>
-      <w:r>
-        <w:t xml:space="preserve">{</w:t>
-      </w:r>
-      <w:r>
-        <w:t xml:space="preserve">}$ &lt; .001).</w:t>
+        <w:t>Total offenses. For total offenses, the predicted probability of social context was highest among 15- to 17-year-olds (p̂ = .573, 95% CI [.534, .610]) and 12- to 14-year-olds (p̂ = .571 [.509, .631]), followed closely by 18- to 20-year-olds (p̂ = .536 [.509, .562]) and children under 12 (p̂ = .524 [.447, .600]). Adults aged 30 and older had the lowest predicted probability (p̂ = .353 [.326, .380]). In weighted logistic regression models (see Figure 2; reference = age 15–17), odds of social offending were markedly lower among adults ages 21–29 (OR = 0.56, 95% CI [0.48, 0.64]) and 30 and older (OR = 0.41 [0.35, 0.48]) than among 15–17-year-olds, whereas estimates for under 12 (OR = 0.81 [0.61, 1.09]), 12–14 (OR = 0.99 [0.78, 1.26]), and 18–20 (OR = 0.86 [0.73, 1.01]) were similar in magnitude to the 15–17 reference group. Bonferroni-adjusted pairwise comparisons corroborated this developmental gradient: 12–14, 15–17, and 18–20 each differed from 21–29 and 30 and older (all p${}$ &lt; .001), and 21–29 also differed from 30 and older (p${}$ &lt; .001).</w:t>
       </w:r>
     </w:p>
     <w:p>
@@ -170,27 +152,7 @@
         <w:pStyle w:val="BodyText"/>
       </w:pPr>
       <w:r>
-        <w:t xml:space="preserve">Theft offenses. A similar pattern emerged for theft, though the age gradient was somewhat attenuated. Social context was most likely among 12- to 14-year-olds (p̂ = .577 [.520, .632]) and 15- to 17-year-olds (p̂ = .552 [.503, .600]), with adults aged 30 and older again showing the lowest probability (p̂ = .394 [.371, .416]). In logistic regression models (reference = age 15–17), adults ages 21–29 (OR = 0.73, 95% CI [0.59, 0.91]) and 30+ (OR = 0.54 [0.43, 0.68]) had lower odds of social offending than 15–17-year-olds; estimates for under 12 (OR = 0.82 [0.56, 1.20]), 12–14 (OR = 1.11 [0.84, 1.48]), and 18–20 (OR = 0.94 [0.74, 1.19]) were comparatively similar to the adolescent reference. Pairwise comparisons supported the contrast between early adolescents and young adults (12–14 vs. 21–29, p$</w:t>
-      </w:r>
-      <w:r>
-        <w:rPr>
-          <w:i/>
-          <w:iCs/>
-        </w:rPr>
-        <w:t xml:space="preserve">{</w:t>
-      </w:r>
-      <w:r>
-        <w:rPr>
-          <w:i/>
-          <w:iCs/>
-        </w:rPr>
-        <w:t xml:space="preserve">}$ = .0117) and indicated that each age group differed from 30+ (all p$</w:t>
-      </w:r>
-      <w:r>
-        <w:t xml:space="preserve">{</w:t>
-      </w:r>
-      <w:r>
-        <w:t xml:space="preserve">}$ &lt; .001).</w:t>
+        <w:t>Theft offenses. A similar pattern emerged for theft, though the age gradient was somewhat attenuated. Social context was most likely among 12- to 14-year-olds (p̂ = .577 [.520, .632]) and 15- to 17-year-olds (p̂ = .552 [.503, .600]), with adults aged 30 and older again showing the lowest probability (p̂ = .394 [.371, .416]). In logistic regression models (reference = age 15–17), adults ages 21–29 (OR = 0.73, 95% CI [0.59, 0.91]) and 30 and older (OR = 0.54 [0.43, 0.68]) had lower odds of social offending than 15–17-year-olds; estimates for under 12 (OR = 0.82 [0.56, 1.20]), 12–14 (OR = 1.11 [0.84, 1.48]), and 18–20 (OR = 0.94 [0.74, 1.19]) were comparatively similar to the adolescent reference. Pairwise comparisons supported the contrast between early adolescents and young adults (12–14 vs. 21–29, p${}$ = .0117) and indicated that each age group differed from 30 and older (all p${}$ &lt; .001).</w:t>
       </w:r>
     </w:p>
     <w:p>
@@ -198,27 +160,7 @@
         <w:pStyle w:val="BodyText"/>
       </w:pPr>
       <w:r>
-        <w:t xml:space="preserve">Violent offenses. The developmental pattern was most pronounced for violent offenses. Adolescents aged 15–17 had the highest predicted probability of social context (p̂ = .580 [.529, .629]), followed by 12- to 14-year-olds (p̂ = .569 [.496, .640]) and emerging adults aged 18–20 (p̂ = .534 [.498, .569]). Adults aged 30 and older had the lowest probability (p̂ = .342 [.311, .375]). In logistic regression models (reference = age 15–17), odds of social offending were substantially lower for ages 21–29 (OR = 0.51, 95% CI [0.42, 0.61]) and 30+ (OR = 0.38 [0.31, 0.46]) than for 15–17-year-olds; under 12 (OR = 0.81 [0.57, 1.15]), 12–14 (OR = 0.95 [0.72, 1.25]), and 18–20 (OR = 0.83 [0.67, 1.03]) were closer to the adolescent reference. Bonferroni-adjusted pairwise comparisons indicated that 12–14, 15–17, and 18–20 each differed from 21–29 and 30+ (all p$</w:t>
-      </w:r>
-      <w:r>
-        <w:rPr>
-          <w:i/>
-          <w:iCs/>
-        </w:rPr>
-        <w:t xml:space="preserve">{</w:t>
-      </w:r>
-      <w:r>
-        <w:rPr>
-          <w:i/>
-          <w:iCs/>
-        </w:rPr>
-        <w:t xml:space="preserve">}$ &lt; .001); under 12 also differed from 30+ (p$</w:t>
-      </w:r>
-      <w:r>
-        <w:t xml:space="preserve">{</w:t>
-      </w:r>
-      <w:r>
-        <w:t xml:space="preserve">}$ = .0002).</w:t>
+        <w:t>Violent offenses. The developmental pattern was most pronounced for violent offenses. Adolescents aged 15–17 had the highest predicted probability of social context (p̂ = .580 [.529, .629]), followed by 12- to 14-year-olds (p̂ = .569 [.496, .640]) and emerging adults aged 18–20 (p̂ = .534 [.498, .569]). Adults aged 30 and older had the lowest probability (p̂ = .342 [.311, .375]). In logistic regression models (reference = age 15–17), odds of social offending were substantially lower for ages 21–29 (OR = 0.51, 95% CI [0.42, 0.61]) and 30 and older (OR = 0.38 [0.31, 0.46]) than for 15–17-year-olds; under 12 (OR = 0.81 [0.57, 1.15]), 12–14 (OR = 0.95 [0.72, 1.25]), and 18–20 (OR = 0.83 [0.67, 1.03]) were closer to the adolescent reference. Bonferroni-adjusted pairwise comparisons indicated that 12–14, 15–17, and 18–20 each differed from 21–29 and 30 and older (all p${}$ &lt; .001); under 12 also differed from 30 and older (p${}$ = .0002).</w:t>
       </w:r>
     </w:p>
     <w:p>

</xml_diff>

<commit_message>
Remove 30+ reference appendix table (spec drift)
</commit_message>
<xml_diff>
--- a/outputs/ncvs-apa-results.docx
+++ b/outputs/ncvs-apa-results.docx
@@ -20086,297 +20086,6 @@
                 <w:sz w:val="19"/>
               </w:rPr>
               <w:t>20.6%</w:t>
-            </w:r>
-          </w:p>
-        </w:tc>
-      </w:tr>
-    </w:tbl>
-    <w:p>
-      <w:pPr>
-        <w:pStyle w:val="Heading3"/>
-      </w:pPr>
-      <w:r>
-        <w:t>C2. Logistic regression odds ratios (reference = 30+)</w:t>
-      </w:r>
-    </w:p>
-    <w:tbl>
-      <w:tblPr>
-        <w:tblW w:type="auto" w:w="0"/>
-        <w:tblLook w:firstColumn="1" w:firstRow="1" w:lastColumn="0" w:lastRow="0" w:noHBand="0" w:noVBand="1" w:val="04A0"/>
-        <w:tblBorders>
-          <w:top w:val="single" w:sz="6" w:space="0" w:color="000000"/>
-          <w:bottom w:val="single" w:sz="6" w:space="0" w:color="000000"/>
-          <w:left w:val="nil" w:sz="6" w:space="0" w:color="000000"/>
-          <w:right w:val="nil" w:sz="6" w:space="0" w:color="000000"/>
-          <w:insideH w:val="nil" w:sz="6" w:space="0" w:color="000000"/>
-          <w:insideV w:val="nil" w:sz="6" w:space="0" w:color="000000"/>
-        </w:tblBorders>
-      </w:tblPr>
-      <w:tblGrid>
-        <w:gridCol w:w="3120"/>
-        <w:gridCol w:w="3120"/>
-        <w:gridCol w:w="3120"/>
-      </w:tblGrid>
-      <w:tr>
-        <w:tc>
-          <w:tcPr>
-            <w:tcW w:type="dxa" w:w="3120"/>
-            <w:tcBorders>
-              <w:top w:val="nil"/>
-              <w:left w:val="nil"/>
-              <w:right w:val="nil"/>
-              <w:bottom w:val="single" w:sz="6" w:space="0" w:color="000000"/>
-            </w:tcBorders>
-          </w:tcPr>
-          <w:p>
-            <w:r>
-              <w:rPr>
-                <w:sz w:val="19"/>
-              </w:rPr>
-              <w:t>Age group</w:t>
-            </w:r>
-          </w:p>
-        </w:tc>
-        <w:tc>
-          <w:tcPr>
-            <w:tcW w:type="dxa" w:w="3120"/>
-            <w:tcBorders>
-              <w:top w:val="nil"/>
-              <w:left w:val="nil"/>
-              <w:right w:val="nil"/>
-              <w:bottom w:val="single" w:sz="6" w:space="0" w:color="000000"/>
-            </w:tcBorders>
-          </w:tcPr>
-          <w:p>
-            <w:r>
-              <w:rPr>
-                <w:sz w:val="19"/>
-              </w:rPr>
-              <w:t>OR [95% CI]</w:t>
-            </w:r>
-          </w:p>
-        </w:tc>
-        <w:tc>
-          <w:tcPr>
-            <w:tcW w:type="dxa" w:w="3120"/>
-            <w:tcBorders>
-              <w:top w:val="nil"/>
-              <w:left w:val="nil"/>
-              <w:right w:val="nil"/>
-              <w:bottom w:val="single" w:sz="6" w:space="0" w:color="000000"/>
-            </w:tcBorders>
-          </w:tcPr>
-          <w:p>
-            <w:r>
-              <w:rPr>
-                <w:sz w:val="19"/>
-              </w:rPr>
-              <w:t>p</w:t>
-            </w:r>
-          </w:p>
-        </w:tc>
-      </w:tr>
-      <w:tr>
-        <w:tc>
-          <w:tcPr>
-            <w:tcW w:type="dxa" w:w="3120"/>
-          </w:tcPr>
-          <w:p>
-            <w:r>
-              <w:rPr>
-                <w:sz w:val="19"/>
-              </w:rPr>
-              <w:t>&lt;12</w:t>
-            </w:r>
-          </w:p>
-        </w:tc>
-        <w:tc>
-          <w:tcPr>
-            <w:tcW w:type="dxa" w:w="3120"/>
-          </w:tcPr>
-          <w:p>
-            <w:r>
-              <w:rPr>
-                <w:sz w:val="19"/>
-              </w:rPr>
-              <w:t>2.91 [2.30, 3.65]</w:t>
-            </w:r>
-          </w:p>
-        </w:tc>
-        <w:tc>
-          <w:tcPr>
-            <w:tcW w:type="dxa" w:w="3120"/>
-          </w:tcPr>
-          <w:p>
-            <w:r>
-              <w:rPr>
-                <w:sz w:val="19"/>
-              </w:rPr>
-              <w:t>&lt; .001</w:t>
-            </w:r>
-          </w:p>
-        </w:tc>
-      </w:tr>
-      <w:tr>
-        <w:tc>
-          <w:tcPr>
-            <w:tcW w:type="dxa" w:w="3120"/>
-          </w:tcPr>
-          <w:p>
-            <w:r>
-              <w:rPr>
-                <w:sz w:val="19"/>
-              </w:rPr>
-              <w:t>12–14</w:t>
-            </w:r>
-          </w:p>
-        </w:tc>
-        <w:tc>
-          <w:tcPr>
-            <w:tcW w:type="dxa" w:w="3120"/>
-          </w:tcPr>
-          <w:p>
-            <w:r>
-              <w:rPr>
-                <w:sz w:val="19"/>
-              </w:rPr>
-              <w:t>2.90 [2.50, 3.37]</w:t>
-            </w:r>
-          </w:p>
-        </w:tc>
-        <w:tc>
-          <w:tcPr>
-            <w:tcW w:type="dxa" w:w="3120"/>
-          </w:tcPr>
-          <w:p>
-            <w:r>
-              <w:rPr>
-                <w:sz w:val="19"/>
-              </w:rPr>
-              <w:t>&lt; .001</w:t>
-            </w:r>
-          </w:p>
-        </w:tc>
-      </w:tr>
-      <w:tr>
-        <w:tc>
-          <w:tcPr>
-            <w:tcW w:type="dxa" w:w="3120"/>
-          </w:tcPr>
-          <w:p>
-            <w:r>
-              <w:rPr>
-                <w:sz w:val="19"/>
-              </w:rPr>
-              <w:t>15–17</w:t>
-            </w:r>
-          </w:p>
-        </w:tc>
-        <w:tc>
-          <w:tcPr>
-            <w:tcW w:type="dxa" w:w="3120"/>
-          </w:tcPr>
-          <w:p>
-            <w:r>
-              <w:rPr>
-                <w:sz w:val="19"/>
-              </w:rPr>
-              <w:t>4.25 [3.73, 4.84]</w:t>
-            </w:r>
-          </w:p>
-        </w:tc>
-        <w:tc>
-          <w:tcPr>
-            <w:tcW w:type="dxa" w:w="3120"/>
-          </w:tcPr>
-          <w:p>
-            <w:r>
-              <w:rPr>
-                <w:sz w:val="19"/>
-              </w:rPr>
-              <w:t>&lt; .001</w:t>
-            </w:r>
-          </w:p>
-        </w:tc>
-      </w:tr>
-      <w:tr>
-        <w:tc>
-          <w:tcPr>
-            <w:tcW w:type="dxa" w:w="3120"/>
-          </w:tcPr>
-          <w:p>
-            <w:r>
-              <w:rPr>
-                <w:sz w:val="19"/>
-              </w:rPr>
-              <w:t>18–20</w:t>
-            </w:r>
-          </w:p>
-        </w:tc>
-        <w:tc>
-          <w:tcPr>
-            <w:tcW w:type="dxa" w:w="3120"/>
-          </w:tcPr>
-          <w:p>
-            <w:r>
-              <w:rPr>
-                <w:sz w:val="19"/>
-              </w:rPr>
-              <w:t>3.86 [3.40, 4.37]</w:t>
-            </w:r>
-          </w:p>
-        </w:tc>
-        <w:tc>
-          <w:tcPr>
-            <w:tcW w:type="dxa" w:w="3120"/>
-          </w:tcPr>
-          <w:p>
-            <w:r>
-              <w:rPr>
-                <w:sz w:val="19"/>
-              </w:rPr>
-              <w:t>&lt; .001</w:t>
-            </w:r>
-          </w:p>
-        </w:tc>
-      </w:tr>
-      <w:tr>
-        <w:tc>
-          <w:tcPr>
-            <w:tcW w:type="dxa" w:w="3120"/>
-          </w:tcPr>
-          <w:p>
-            <w:r>
-              <w:rPr>
-                <w:sz w:val="19"/>
-              </w:rPr>
-              <w:t>21–29</w:t>
-            </w:r>
-          </w:p>
-        </w:tc>
-        <w:tc>
-          <w:tcPr>
-            <w:tcW w:type="dxa" w:w="3120"/>
-          </w:tcPr>
-          <w:p>
-            <w:r>
-              <w:rPr>
-                <w:sz w:val="19"/>
-              </w:rPr>
-              <w:t>1.97 [1.80, 2.16]</w:t>
-            </w:r>
-          </w:p>
-        </w:tc>
-        <w:tc>
-          <w:tcPr>
-            <w:tcW w:type="dxa" w:w="3120"/>
-          </w:tcPr>
-          <w:p>
-            <w:r>
-              <w:rPr>
-                <w:sz w:val="19"/>
-              </w:rPr>
-              <w:t>&lt; .001</w:t>
             </w:r>
           </w:p>
         </w:tc>

</xml_diff>

<commit_message>
Standardize social context terminology (Solo crime / Observed crime / Co-offenses)
</commit_message>
<xml_diff>
--- a/outputs/ncvs-apa-results.docx
+++ b/outputs/ncvs-apa-results.docx
@@ -86,7 +86,7 @@
         <w:pStyle w:val="BodyText"/>
       </w:pPr>
       <w:r>
-        <w:t xml:space="preserve">We operationalized incident social context in two steps. First, we defined a three-level measure of incident social context: (a) Solo/Alone (a single offender and no evidence the offense was observed by others), (b) Co-offense/Group (multiple offenders participated), and (c) Observed (a single offender, but the incident was observed by someone else). Second, for the primary analyses we derived a binary indicator of Social context, coding incidents as Social = Co-offense/Group or Observed, versus Solo/Alone. This primary binary captures both co-offending and offenses committed in the presence of others.</w:t>
+        <w:t xml:space="preserve">We operationalized incident social context in two steps. First, we defined a three-level measure of incident social context: (a) Solo crime (a single offender and no evidence the offense was observed by others), (b) Co-offenses (multiple offenders participated), and (c) Observed (a single offender, but the incident was observed by someone else). Second, for the primary analyses we derived a binary indicator of Social context, coding incidents as Social = Social crimes (Co-offenses or Observed crime), versus Solo crime. This primary binary captures both co-offenses and offenses committed in the presence of others.</w:t>
       </w:r>
     </w:p>
     <w:p>
@@ -94,7 +94,7 @@
         <w:pStyle w:val="BodyText"/>
       </w:pPr>
       <w:r>
-        <w:t>Sensitivity analysis (co-offending-only; conventional operationalization)</w:t>
+        <w:t>Sensitivity analysis (co-offenses-only; conventional operationalization)</w:t>
       </w:r>
     </w:p>
     <w:p>
@@ -102,7 +102,7 @@
         <w:pStyle w:val="BodyText"/>
       </w:pPr>
       <w:r>
-        <w:t>Because the substantive interpretation of observed incidents may differ from co-offending, we conducted a sensitivity analysis using a conventional operationalization of social offending that treats observed incidents as solo. For this sensitivity analysis, Social context was defined as Co-offense/Group versus Solo/Alone (Observed incidents coded as Solo/Alone).</w:t>
+        <w:t>Because the substantive interpretation of observed incidents may differ from co-offenses, we conducted a sensitivity analysis using a conventional operationalization of social offending that treats observed incidents as solo. For this sensitivity analysis, Social context was defined as Social crimes (Co-offenses or Observed crime) versus Solo crime.</w:t>
       </w:r>
     </w:p>
     <w:p>
@@ -118,7 +118,7 @@
         <w:pStyle w:val="BodyText"/>
       </w:pPr>
       <w:r>
-        <w:t xml:space="preserve">Offender age was coded from NCVS age-group data. For solo incidents, we used the offender’s age group. For co-offending incidents, we used youngest and oldest co-offender age groups; when only one value was available, it was applied to both fields. Among co-offending incidents with valid age codes, 87.0% (survey-weighted) had offenders in the same or adjacent age bracket; 13.0% spanned two or more brackets.</w:t>
+        <w:t xml:space="preserve">Offender age was coded from NCVS age-group data. For Solo crimes, we used the offender’s age group. For co-offenses, we used youngest and oldest co-offender age groups; when only one value was available, it was applied to both fields. Among co-offenses with valid age codes, 87.0% (survey-weighted) had offenders in the same or adjacent age bracket; 13.0% spanned two or more brackets.</w:t>
       </w:r>
     </w:p>
     <w:bookmarkEnd w:id="26"/>
@@ -226,7 +226,7 @@
               <w:rPr>
                 <w:sz w:val="19"/>
               </w:rPr>
-              <w:t>Solo/Alone N</w:t>
+              <w:t>Solo crime N</w:t>
             </w:r>
           </w:p>
         </w:tc>
@@ -244,7 +244,7 @@
               <w:rPr>
                 <w:sz w:val="19"/>
               </w:rPr>
-              <w:t>Co-offense/Group N</w:t>
+              <w:t>Co-offenses N</w:t>
             </w:r>
           </w:p>
         </w:tc>
@@ -280,7 +280,7 @@
               <w:rPr>
                 <w:sz w:val="19"/>
               </w:rPr>
-              <w:t>Social (Group+Observed) N</w:t>
+              <w:t>Social crimes (Co-offenses+Observed crime) N</w:t>
             </w:r>
           </w:p>
         </w:tc>
@@ -298,7 +298,7 @@
               <w:rPr>
                 <w:sz w:val="19"/>
               </w:rPr>
-              <w:t>Solo/Alone %</w:t>
+              <w:t>Solo crime %</w:t>
             </w:r>
           </w:p>
         </w:tc>
@@ -316,7 +316,7 @@
               <w:rPr>
                 <w:sz w:val="19"/>
               </w:rPr>
-              <w:t>Co-offense/Group %</w:t>
+              <w:t>Co-offenses %</w:t>
             </w:r>
           </w:p>
         </w:tc>
@@ -12095,7 +12095,7 @@
         <w:spacing w:after="0"/>
       </w:pPr>
       <w:r>
-        <w:t>Model-implied predicted probabilities of social context (co-offending or observed offending vs. solo offending) across age groups are presented in Table 1 and depicted in Figure 1. Across all offense types, the likelihood of offending in a social context followed a consistent developmental pattern: social offending was most prevalent during adolescence, peaked between ages 12 and 17, and declined monotonically into adulthood. Adults aged 30 and older were the least likely to offend in social contexts. Emerging adults (ages 18–20) and young adults (ages 21–29) occupied intermediate positions, with predicted probabilities falling between those of adolescents and older adults.</w:t>
+        <w:t>Model-implied predicted probabilities of social context (co-offenses or observed offending vs. solo offending) across age groups are presented in Table 1 and depicted in Figure 1. Across all offense types, the likelihood of offending in a social context followed a consistent developmental pattern: social offending was most prevalent during adolescence, peaked between ages 12 and 17, and declined monotonically into adulthood. Adults aged 30 and older were the least likely to offend in social contexts. Emerging adults (ages 18–20) and young adults (ages 21–29) occupied intermediate positions, with predicted probabilities falling between those of adolescents and older adults.</w:t>
       </w:r>
     </w:p>
     <w:p>
@@ -12127,7 +12127,7 @@
         <w:spacing w:after="0"/>
       </w:pPr>
       <w:r>
-        <w:t>Bonferroni-adjusted pairwise age-group comparisons corroborated this pattern: the adolescent peak (ages 12–14) was distinguishable from adjacent age groups, and young adults (ages 21–29) differed from older adults in the expected direction. Full pairwise matrices (Bonferroni-adjusted) are provided in the Supplement for transparency (Tables S1–S3 for the primary definition; Tables S4–S6 for the co-offending-only definition).</w:t>
+        <w:t>Bonferroni-adjusted pairwise age-group comparisons corroborated this pattern: the adolescent peak (ages 12–14) was distinguishable from adjacent age groups, and young adults (ages 21–29) differed from older adults in the expected direction. Full pairwise matrices (Bonferroni-adjusted) are provided in the Supplement for transparency (Tables S1–S3 for the primary definition; Tables S4–S6 for the co-offenses-only definition).</w:t>
       </w:r>
     </w:p>
     <w:p>
@@ -16322,7 +16322,7 @@
         <w:pStyle w:val="Heading2"/>
       </w:pPr>
       <w:r>
-        <w:t>B. Weighted co-offending-only definition (social = co-offense only)</w:t>
+        <w:t>B. Weighted co-offenses-only definition (social = co-offense only)</w:t>
       </w:r>
     </w:p>
     <w:p>
@@ -19751,12 +19751,12 @@
         <w:pStyle w:val="Heading2"/>
       </w:pPr>
       <w:r>
-        <w:t>C. Unweighted robustness (Total only; co-offending-only definition)</w:t>
+        <w:t>C. Unweighted robustness (Total only; co-offenses-only definition)</w:t>
       </w:r>
     </w:p>
     <w:p>
       <w:r>
-        <w:t>As a robustness check, we replicated the co-offending-only analysis without survey weights. Results were consistent in direction with the weighted analyses.</w:t>
+        <w:t>As a robustness check, we replicated the co-offenses-only analysis without survey weights. Results were consistent in direction with the weighted analyses.</w:t>
       </w:r>
     </w:p>
     <w:p>

</xml_diff>